<commit_message>
pushing correct proposal to github
</commit_message>
<xml_diff>
--- a/Team Moneyball Project Proposal.docx
+++ b/Team Moneyball Project Proposal.docx
@@ -14,14 +14,7 @@
           <w:sz w:val="32"/>
           <w:szCs w:val="32"/>
         </w:rPr>
-        <w:t xml:space="preserve">Team </w:t>
-      </w:r>
-      <w:r>
-        <w:rPr>
-          <w:sz w:val="32"/>
-          <w:szCs w:val="32"/>
-        </w:rPr>
-        <w:t>Moneyball</w:t>
+        <w:t>Team Moneyball</w:t>
       </w:r>
     </w:p>
     <w:p>
@@ -31,60 +24,453 @@
     </w:p>
     <w:p>
       <w:r>
-        <w:t xml:space="preserve">Project Name: </w:t>
-      </w:r>
-      <w:r>
-        <w:t>Press Sports App Retention and Engagement Analysis</w:t>
-      </w:r>
-      <w:r>
-        <w:t xml:space="preserve"> </w:t>
-      </w:r>
-    </w:p>
-    <w:p>
-      <w:r>
-        <w:t xml:space="preserve">Project Description: </w:t>
-      </w:r>
-      <w:r>
-        <w:t xml:space="preserve">Press Sports App users share an environment </w:t>
-      </w:r>
-      <w:r>
-        <w:t>to engage with others who share similar interests</w:t>
-      </w:r>
-      <w:r>
-        <w:t xml:space="preserve">. We are searching for a method to analyze and understand the driving factors of engagement with the app and other users </w:t>
-      </w:r>
-      <w:r>
-        <w:t>around the country.</w:t>
-      </w:r>
-    </w:p>
-    <w:p>
-      <w:r>
-        <w:t>Research questions to be asked</w:t>
+        <w:t xml:space="preserve">Project Name: Press Sports App Retention and Engagement Analysis </w:t>
+      </w:r>
+    </w:p>
+    <w:p>
+      <w:r>
+        <w:t>Project Description: Press Sports App users share an environment to engage with others who share similar interests. We are searching for a method to analyze and understand the driving factors of engagement with the app and other users around the country.</w:t>
+      </w:r>
+    </w:p>
+    <w:p>
+      <w:r>
+        <w:t xml:space="preserve">Research </w:t>
+      </w:r>
+      <w:r>
+        <w:t>Q</w:t>
+      </w:r>
+      <w:r>
+        <w:t xml:space="preserve">uestion to be </w:t>
+      </w:r>
+      <w:r>
+        <w:t>A</w:t>
+      </w:r>
+      <w:r>
+        <w:t xml:space="preserve">sked: </w:t>
+      </w:r>
+      <w:r>
+        <w:t>What is the type of user engagement that drives the highest level of user interaction?</w:t>
+      </w:r>
+    </w:p>
+    <w:p>
+      <w:pPr>
+        <w:rPr>
+          <w:b/>
+          <w:bCs/>
+        </w:rPr>
+      </w:pPr>
+      <w:r>
+        <w:rPr>
+          <w:b/>
+          <w:bCs/>
+        </w:rPr>
+        <w:t>Test to check total number of students at school against number of posts</w:t>
+      </w:r>
+    </w:p>
+    <w:p>
+      <w:r>
+        <w:t>H</w:t>
+      </w:r>
+      <w:r>
+        <w:t xml:space="preserve">0 = </w:t>
+      </w:r>
+      <w:r>
+        <w:t>R^2(total number of students</w:t>
+      </w:r>
+      <w:r>
+        <w:t xml:space="preserve"> at a school</w:t>
       </w:r>
       <w:r>
         <w:t xml:space="preserve">: </w:t>
       </w:r>
       <w:r>
-        <w:t xml:space="preserve">How do we categorize users by engagement level? </w:t>
-      </w:r>
-      <w:r>
-        <w:t xml:space="preserve">What actions or properties correlate to higher engagement? </w:t>
-      </w:r>
-      <w:r>
-        <w:t>Does having more listed interests drive higher engagement?</w:t>
-      </w:r>
-    </w:p>
-    <w:p>
-      <w:r>
-        <w:t>Data set to be used:</w:t>
-      </w:r>
-      <w:r>
-        <w:t xml:space="preserve"> </w:t>
-      </w:r>
-      <w:r>
-        <w:t>user_data.csv</w:t>
-      </w:r>
-    </w:p>
+        <w:t>number of posts</w:t>
+      </w:r>
+      <w:r>
+        <w:t>) = 0</w:t>
+      </w:r>
+    </w:p>
+    <w:p>
+      <w:r>
+        <w:t xml:space="preserve">Ha1 = </w:t>
+      </w:r>
+      <w:r>
+        <w:t>R^2(total number of students</w:t>
+      </w:r>
+      <w:r>
+        <w:t xml:space="preserve"> at a school</w:t>
+      </w:r>
+      <w:r>
+        <w:t xml:space="preserve">: </w:t>
+      </w:r>
+      <w:r>
+        <w:t>number of posts</w:t>
+      </w:r>
+      <w:r>
+        <w:t>) &gt; 0</w:t>
+      </w:r>
+    </w:p>
+    <w:p>
+      <w:r>
+        <w:t xml:space="preserve">Ha2 = </w:t>
+      </w:r>
+      <w:r>
+        <w:t>R^2(total number of students</w:t>
+      </w:r>
+      <w:r>
+        <w:t xml:space="preserve"> at a school</w:t>
+      </w:r>
+      <w:r>
+        <w:t xml:space="preserve">: </w:t>
+      </w:r>
+      <w:r>
+        <w:t>number of posts</w:t>
+      </w:r>
+      <w:r>
+        <w:t>) &lt; 0</w:t>
+      </w:r>
+    </w:p>
+    <w:p>
+      <w:pPr>
+        <w:rPr>
+          <w:b/>
+          <w:bCs/>
+        </w:rPr>
+      </w:pPr>
+      <w:r>
+        <w:rPr>
+          <w:b/>
+          <w:bCs/>
+        </w:rPr>
+        <w:t xml:space="preserve">Test to check total number of students </w:t>
+      </w:r>
+      <w:r>
+        <w:rPr>
+          <w:b/>
+          <w:bCs/>
+        </w:rPr>
+        <w:t>on a club</w:t>
+      </w:r>
+      <w:r>
+        <w:rPr>
+          <w:b/>
+          <w:bCs/>
+        </w:rPr>
+        <w:t xml:space="preserve"> against number of </w:t>
+      </w:r>
+      <w:r>
+        <w:rPr>
+          <w:b/>
+          <w:bCs/>
+        </w:rPr>
+        <w:t>actions</w:t>
+      </w:r>
+    </w:p>
+    <w:p>
+      <w:r>
+        <w:t>H0 = R^2(total number of students on a club: number of actions) = 0</w:t>
+      </w:r>
+    </w:p>
+    <w:p>
+      <w:r>
+        <w:t>Hb1 = R^2(total number of students on a club: number of actions) &gt; 0</w:t>
+      </w:r>
+    </w:p>
+    <w:p>
+      <w:r>
+        <w:t>Hb2 = R^2(total number of students on a club: number of action) &lt; 0</w:t>
+      </w:r>
+    </w:p>
+    <w:p>
+      <w:pPr>
+        <w:rPr>
+          <w:b/>
+          <w:bCs/>
+        </w:rPr>
+      </w:pPr>
+      <w:r>
+        <w:rPr>
+          <w:b/>
+          <w:bCs/>
+        </w:rPr>
+        <w:t xml:space="preserve">Test to check </w:t>
+      </w:r>
+      <w:r>
+        <w:rPr>
+          <w:b/>
+          <w:bCs/>
+        </w:rPr>
+        <w:t>number of users followed</w:t>
+      </w:r>
+      <w:r>
+        <w:rPr>
+          <w:b/>
+          <w:bCs/>
+        </w:rPr>
+        <w:t xml:space="preserve"> against number of posts</w:t>
+      </w:r>
+    </w:p>
+    <w:p>
+      <w:r>
+        <w:t>H0 = R^2(</w:t>
+      </w:r>
+      <w:r>
+        <w:t>number of users followed on suggest feed: number of posts</w:t>
+      </w:r>
+      <w:r>
+        <w:t>) = 0</w:t>
+      </w:r>
+    </w:p>
+    <w:p>
+      <w:r>
+        <w:t>H</w:t>
+      </w:r>
+      <w:r>
+        <w:t>c</w:t>
+      </w:r>
+      <w:r>
+        <w:t>1 = R^2(</w:t>
+      </w:r>
+      <w:r>
+        <w:t>number of users followed on suggest feed: number of posts</w:t>
+      </w:r>
+      <w:r>
+        <w:t>) &gt; 0</w:t>
+      </w:r>
+    </w:p>
+    <w:p>
+      <w:r>
+        <w:t>H</w:t>
+      </w:r>
+      <w:r>
+        <w:t>c</w:t>
+      </w:r>
+      <w:r>
+        <w:t>2 = R^2(</w:t>
+      </w:r>
+      <w:r>
+        <w:t>number of users followed on suggest feed: number of posts</w:t>
+      </w:r>
+      <w:r>
+        <w:t>) &lt; 0</w:t>
+      </w:r>
+    </w:p>
+    <w:p>
+      <w:pPr>
+        <w:rPr>
+          <w:b/>
+          <w:bCs/>
+        </w:rPr>
+      </w:pPr>
+      <w:r>
+        <w:rPr>
+          <w:b/>
+          <w:bCs/>
+        </w:rPr>
+        <w:t xml:space="preserve">Test to check number </w:t>
+      </w:r>
+      <w:r>
+        <w:rPr>
+          <w:b/>
+          <w:bCs/>
+        </w:rPr>
+        <w:t>of users followed</w:t>
+      </w:r>
+      <w:r>
+        <w:rPr>
+          <w:b/>
+          <w:bCs/>
+        </w:rPr>
+        <w:t xml:space="preserve"> against number of </w:t>
+      </w:r>
+      <w:r>
+        <w:rPr>
+          <w:b/>
+          <w:bCs/>
+        </w:rPr>
+        <w:t>actions</w:t>
+      </w:r>
+    </w:p>
+    <w:p>
+      <w:r>
+        <w:t>H0 = R^2(number of users followed on suggest feed: number of actions) = 0</w:t>
+      </w:r>
+    </w:p>
+    <w:p>
+      <w:r>
+        <w:t>Hd1 = R^2(number of users followed on suggest feed: number of actions) &gt; 0</w:t>
+      </w:r>
+    </w:p>
+    <w:p>
+      <w:r>
+        <w:t>Hd2 = R^2(number of users followed on suggest feed: number of actions) &lt; 0</w:t>
+      </w:r>
+    </w:p>
+    <w:p>
+      <w:pPr>
+        <w:rPr>
+          <w:b/>
+          <w:bCs/>
+        </w:rPr>
+      </w:pPr>
+      <w:r>
+        <w:rPr>
+          <w:b/>
+          <w:bCs/>
+        </w:rPr>
+        <w:t xml:space="preserve">Test to check number of </w:t>
+      </w:r>
+      <w:proofErr w:type="gramStart"/>
+      <w:r>
+        <w:rPr>
+          <w:b/>
+          <w:bCs/>
+        </w:rPr>
+        <w:t>post</w:t>
+      </w:r>
+      <w:proofErr w:type="gramEnd"/>
+      <w:r>
+        <w:rPr>
+          <w:b/>
+          <w:bCs/>
+        </w:rPr>
+        <w:t xml:space="preserve"> likes </w:t>
+      </w:r>
+      <w:r>
+        <w:rPr>
+          <w:b/>
+          <w:bCs/>
+        </w:rPr>
+        <w:t>against number of posts</w:t>
+      </w:r>
+    </w:p>
+    <w:p>
+      <w:r>
+        <w:t>H0 = R^2(number of post likes: number of posts) = 0</w:t>
+      </w:r>
+    </w:p>
+    <w:p>
+      <w:r>
+        <w:t>He1 = R^2(number of post likes: number of posts) &gt; 0</w:t>
+      </w:r>
+    </w:p>
+    <w:p>
+      <w:r>
+        <w:t>He2 = R^2(number of post likes: number of posts) &lt; 0</w:t>
+      </w:r>
+    </w:p>
+    <w:p>
+      <w:pPr>
+        <w:rPr>
+          <w:b/>
+          <w:bCs/>
+        </w:rPr>
+      </w:pPr>
+    </w:p>
+    <w:p>
+      <w:pPr>
+        <w:rPr>
+          <w:b/>
+          <w:bCs/>
+        </w:rPr>
+      </w:pPr>
+      <w:r>
+        <w:rPr>
+          <w:b/>
+          <w:bCs/>
+        </w:rPr>
+        <w:lastRenderedPageBreak/>
+        <w:t xml:space="preserve">Test to check number </w:t>
+      </w:r>
+      <w:r>
+        <w:rPr>
+          <w:b/>
+          <w:bCs/>
+        </w:rPr>
+        <w:t xml:space="preserve">of </w:t>
+      </w:r>
+      <w:proofErr w:type="gramStart"/>
+      <w:r>
+        <w:rPr>
+          <w:b/>
+          <w:bCs/>
+        </w:rPr>
+        <w:t>post</w:t>
+      </w:r>
+      <w:proofErr w:type="gramEnd"/>
+      <w:r>
+        <w:rPr>
+          <w:b/>
+          <w:bCs/>
+        </w:rPr>
+        <w:t xml:space="preserve"> likes</w:t>
+      </w:r>
+      <w:r>
+        <w:rPr>
+          <w:b/>
+          <w:bCs/>
+        </w:rPr>
+        <w:t xml:space="preserve"> against number of </w:t>
+      </w:r>
+      <w:r>
+        <w:rPr>
+          <w:b/>
+          <w:bCs/>
+        </w:rPr>
+        <w:t>actions</w:t>
+      </w:r>
+    </w:p>
+    <w:p>
+      <w:r>
+        <w:t xml:space="preserve">H0 = R^2(number of post likes: number of </w:t>
+      </w:r>
+      <w:r>
+        <w:t>actions</w:t>
+      </w:r>
+      <w:r>
+        <w:t>) = 0</w:t>
+      </w:r>
+    </w:p>
+    <w:p>
+      <w:r>
+        <w:t xml:space="preserve">Hf1 = R^2(number of post likes: number of </w:t>
+      </w:r>
+      <w:r>
+        <w:t>actions</w:t>
+      </w:r>
+      <w:r>
+        <w:t>) &gt; 0</w:t>
+      </w:r>
+    </w:p>
+    <w:p>
+      <w:r>
+        <w:t xml:space="preserve">Hf2 = R^2(number of post likes: number of </w:t>
+      </w:r>
+      <w:r>
+        <w:t>actions</w:t>
+      </w:r>
+      <w:r>
+        <w:t>) &lt; 0</w:t>
+      </w:r>
+    </w:p>
+    <w:p>
+      <w:r>
+        <w:t xml:space="preserve">Data </w:t>
+      </w:r>
+      <w:r>
+        <w:t>S</w:t>
+      </w:r>
+      <w:r>
+        <w:t xml:space="preserve">et to be </w:t>
+      </w:r>
+      <w:r>
+        <w:t>U</w:t>
+      </w:r>
+      <w:r>
+        <w:t>sed: user_data.csv</w:t>
+      </w:r>
+    </w:p>
+    <w:p/>
     <w:p>
       <w:pPr>
         <w:rPr>
@@ -102,10 +488,7 @@
     </w:p>
     <w:p>
       <w:r>
-        <w:t>Data Collection</w:t>
-      </w:r>
-      <w:r>
-        <w:t>: Drew Williams</w:t>
+        <w:t>Data Collection: Drew Williams</w:t>
       </w:r>
     </w:p>
     <w:p>
@@ -125,14 +508,9 @@
     </w:p>
     <w:p>
       <w:r>
-        <w:t xml:space="preserve">PowerPoint: </w:t>
-      </w:r>
-      <w:r>
-        <w:t>Team</w:t>
-      </w:r>
-    </w:p>
-    <w:p/>
-    <w:p/>
+        <w:t>PowerPoint: Team</w:t>
+      </w:r>
+    </w:p>
     <w:sectPr>
       <w:pgSz w:w="12240" w:h="15840"/>
       <w:pgMar w:top="1440" w:right="1440" w:bottom="1440" w:left="1440" w:header="720" w:footer="720" w:gutter="0"/>
@@ -591,6 +969,7 @@
   <w:style w:type="paragraph" w:default="1" w:styleId="Normal">
     <w:name w:val="Normal"/>
     <w:qFormat/>
+    <w:rsid w:val="00D2223B"/>
   </w:style>
   <w:style w:type="character" w:default="1" w:styleId="DefaultParagraphFont">
     <w:name w:val="Default Paragraph Font"/>

</xml_diff>